<commit_message>
updates to the report and the testbench
</commit_message>
<xml_diff>
--- a/docs/report.docx
+++ b/docs/report.docx
@@ -2038,7 +2038,21 @@
         <w:rPr>
           <w:lang w:val="en-US"/>
         </w:rPr>
-        <w:t xml:space="preserve">’. The controller starts in the idle state, and does not change as long as the cache is able to fulfill a request. In case of a read miss, it switches to the </w:t>
+        <w:t xml:space="preserve">’. The controller starts in the idle </w:t>
+      </w:r>
+      <w:proofErr w:type="gramStart"/>
+      <w:r>
+        <w:rPr>
+          <w:lang w:val="en-US"/>
+        </w:rPr>
+        <w:t>state, and</w:t>
+      </w:r>
+      <w:proofErr w:type="gramEnd"/>
+      <w:r>
+        <w:rPr>
+          <w:lang w:val="en-US"/>
+        </w:rPr>
+        <w:t xml:space="preserve"> does not change as long as the cache is able to fulfill a request. In case of a read miss, it switches to the </w:t>
       </w:r>
       <w:proofErr w:type="spellStart"/>
       <w:r>
@@ -2139,7 +2153,21 @@
         <w:rPr>
           <w:lang w:val="en-US"/>
         </w:rPr>
-        <w:t xml:space="preserve">’. Entering the ‘Write-back’ state, the incoming data from the cache get written to the memory and the controller once again awaits for the acknowledgement. At the point of that acknowledgement, it switches to </w:t>
+        <w:t xml:space="preserve">’. Entering the ‘Write-back’ state, the incoming data from the cache get written to the memory and the controller once again </w:t>
+      </w:r>
+      <w:proofErr w:type="gramStart"/>
+      <w:r>
+        <w:rPr>
+          <w:lang w:val="en-US"/>
+        </w:rPr>
+        <w:t>awaits</w:t>
+      </w:r>
+      <w:proofErr w:type="gramEnd"/>
+      <w:r>
+        <w:rPr>
+          <w:lang w:val="en-US"/>
+        </w:rPr>
+        <w:t xml:space="preserve"> for the acknowledgement. At the point of that acknowledgement, it switches to </w:t>
       </w:r>
       <w:proofErr w:type="spellStart"/>
       <w:r>
@@ -2214,10 +2242,44 @@
     </w:p>
     <w:p>
       <w:pPr>
-        <w:rPr>
-          <w:lang w:val="en-US"/>
-        </w:rPr>
-      </w:pPr>
+        <w:pStyle w:val="1"/>
+        <w:rPr>
+          <w:lang w:val="en-US"/>
+        </w:rPr>
+      </w:pPr>
+      <w:r>
+        <w:rPr>
+          <w:lang w:val="en-US"/>
+        </w:rPr>
+        <w:lastRenderedPageBreak/>
+        <w:t>Putting it all together</w:t>
+      </w:r>
+    </w:p>
+    <w:p>
+      <w:pPr>
+        <w:rPr>
+          <w:lang w:val="en-US"/>
+        </w:rPr>
+      </w:pPr>
+      <w:r>
+        <w:rPr>
+          <w:lang w:val="en-US"/>
+        </w:rPr>
+        <w:t xml:space="preserve">Using the L1 cache processor under the RISC-V ISA requires the correct </w:t>
+      </w:r>
+    </w:p>
+    <w:p>
+      <w:pPr>
+        <w:rPr>
+          <w:lang w:val="en-US"/>
+        </w:rPr>
+      </w:pPr>
+      <w:r>
+        <w:rPr>
+          <w:lang w:val="en-US"/>
+        </w:rPr>
+        <w:t>We thoroughly examined the way the RISC-V processor was put under testing, using Verilator and the official assembly tests. Nevertheless, no similar tests were available for cache testing.</w:t>
+      </w:r>
     </w:p>
     <w:p>
       <w:pPr>

</xml_diff>